<commit_message>
Linkify email, phone number
</commit_message>
<xml_diff>
--- a/resume_victor_grigoriu.docx
+++ b/resume_victor_grigoriu.docx
@@ -16,25 +16,35 @@
       <w:pPr>
         <w:pStyle w:val="FirstParagraph"/>
       </w:pPr>
-      <w:r>
-        <w:t xml:space="preserve">vgrigoriu@gmail.com</w:t>
-      </w:r>
+      <w:hyperlink r:id="rId21">
+        <w:r>
+          <w:rPr>
+            <w:rStyle w:val="Hyperlink"/>
+          </w:rPr>
+          <w:t xml:space="preserve">vgrigoriu@gmail.com</w:t>
+        </w:r>
+      </w:hyperlink>
       <w:r>
         <w:br/>
       </w:r>
-      <w:r>
-        <w:t xml:space="preserve">+4 0751 369 848</w:t>
-      </w:r>
+      <w:hyperlink r:id="rId22">
+        <w:r>
+          <w:rPr>
+            <w:rStyle w:val="Hyperlink"/>
+          </w:rPr>
+          <w:t xml:space="preserve">+40 751 369 848</w:t>
+        </w:r>
+      </w:hyperlink>
     </w:p>
     <w:p>
       <w:pPr>
         <w:pStyle w:val="Heading2"/>
       </w:pPr>
-      <w:bookmarkStart w:id="21" w:name="objective"/>
+      <w:bookmarkStart w:id="23" w:name="objective"/>
       <w:r>
         <w:t xml:space="preserve">Objective</w:t>
       </w:r>
-      <w:bookmarkEnd w:id="21"/>
+      <w:bookmarkEnd w:id="23"/>
     </w:p>
     <w:p>
       <w:pPr>
@@ -58,11 +68,11 @@
       <w:pPr>
         <w:pStyle w:val="Heading2"/>
       </w:pPr>
-      <w:bookmarkStart w:id="22" w:name="experience"/>
+      <w:bookmarkStart w:id="24" w:name="experience"/>
       <w:r>
         <w:t xml:space="preserve">Experience</w:t>
       </w:r>
-      <w:bookmarkEnd w:id="22"/>
+      <w:bookmarkEnd w:id="24"/>
     </w:p>
     <w:p>
       <w:pPr>
@@ -147,7 +157,7 @@
       <w:r>
         <w:t xml:space="preserve"> </w:t>
       </w:r>
-      <w:hyperlink r:id="rId23">
+      <w:hyperlink r:id="rId25">
         <w:r>
           <w:rPr>
             <w:rStyle w:val="Hyperlink"/>
@@ -970,11 +980,11 @@
       <w:pPr>
         <w:pStyle w:val="Heading2"/>
       </w:pPr>
-      <w:bookmarkStart w:id="24" w:name="education"/>
+      <w:bookmarkStart w:id="26" w:name="education"/>
       <w:r>
         <w:t xml:space="preserve">Education</w:t>
       </w:r>
-      <w:bookmarkEnd w:id="24"/>
+      <w:bookmarkEnd w:id="26"/>
     </w:p>
     <w:p>
       <w:pPr>
@@ -1091,11 +1101,11 @@
       <w:pPr>
         <w:pStyle w:val="Heading2"/>
       </w:pPr>
-      <w:bookmarkStart w:id="25" w:name="languages"/>
+      <w:bookmarkStart w:id="27" w:name="languages"/>
       <w:r>
         <w:t xml:space="preserve">Languages</w:t>
       </w:r>
-      <w:bookmarkEnd w:id="25"/>
+      <w:bookmarkEnd w:id="27"/>
     </w:p>
     <w:p>
       <w:pPr>

</xml_diff>

<commit_message>
Add list of technologies
</commit_message>
<xml_diff>
--- a/resume_victor_grigoriu.docx
+++ b/resume_victor_grigoriu.docx
@@ -469,6 +469,18 @@
       </w:r>
       <w:r>
         <w:t xml:space="preserve">science students about software development in the real world</w:t>
+      </w:r>
+    </w:p>
+    <w:p>
+      <w:pPr>
+        <w:pStyle w:val="Compact"/>
+        <w:numPr>
+          <w:numId w:val="1005"/>
+          <w:ilvl w:val="1"/>
+        </w:numPr>
+      </w:pPr>
+      <w:r>
+        <w:t xml:space="preserve">technologies used: C#, WPF, ASP.NET MVC, SQL Server, NHibernate, SignalR etc.</w:t>
       </w:r>
     </w:p>
     <w:p>

</xml_diff>